<commit_message>
Modificacion Clinux - 1
</commit_message>
<xml_diff>
--- a/Comandos de Linux.docx
+++ b/Comandos de Linux.docx
@@ -120,13 +120,7 @@
       </w:r>
       <w:proofErr w:type="spellEnd"/>
       <w:r>
-        <w:t xml:space="preserve"> -R</w:t>
-      </w:r>
-      <w:r>
-        <w:t>: Lista los directorios</w:t>
-      </w:r>
-      <w:r>
-        <w:t xml:space="preserve"> y los </w:t>
+        <w:t xml:space="preserve"> -R: Lista los directorios y los </w:t>
       </w:r>
     </w:p>
     <w:p>
@@ -456,9 +450,882 @@
       </w:r>
       <w:r>
         <w:t>: Copia el archivo al directorio, pero le cambia de nombre (file2.txt)</w:t>
+      </w:r>
+    </w:p>
+    <w:p>
+      <w:pPr>
+        <w:pStyle w:val="Prrafodelista"/>
+        <w:numPr>
+          <w:ilvl w:val="0"/>
+          <w:numId w:val="3"/>
+        </w:numPr>
+      </w:pPr>
+      <w:proofErr w:type="spellStart"/>
+      <w:proofErr w:type="gramStart"/>
+      <w:r>
+        <w:t>cp</w:t>
+      </w:r>
+      <w:proofErr w:type="spellEnd"/>
+      <w:r>
+        <w:t xml:space="preserve">  -</w:t>
+      </w:r>
+      <w:proofErr w:type="spellStart"/>
+      <w:proofErr w:type="gramEnd"/>
+      <w:r>
+        <w:t>vr</w:t>
+      </w:r>
+      <w:proofErr w:type="spellEnd"/>
+      <w:r>
+        <w:t xml:space="preserve"> dir2/*.</w:t>
+      </w:r>
+      <w:proofErr w:type="spellStart"/>
+      <w:r>
+        <w:t>txt</w:t>
+      </w:r>
+      <w:proofErr w:type="spellEnd"/>
+      <w:r>
+        <w:t xml:space="preserve"> dir2/dir3</w:t>
+      </w:r>
+      <w:r>
+        <w:t>: Copia todos los archivos de .</w:t>
+      </w:r>
+      <w:proofErr w:type="spellStart"/>
+      <w:r>
+        <w:t>txt</w:t>
+      </w:r>
+      <w:proofErr w:type="spellEnd"/>
+      <w:r>
+        <w:t xml:space="preserve"> del dir2 al dir2/dir3</w:t>
+      </w:r>
+    </w:p>
+    <w:p>
+      <w:pPr>
+        <w:pStyle w:val="Prrafodelista"/>
+        <w:numPr>
+          <w:ilvl w:val="0"/>
+          <w:numId w:val="3"/>
+        </w:numPr>
+      </w:pPr>
+      <w:proofErr w:type="spellStart"/>
+      <w:r>
+        <w:t>cp</w:t>
+      </w:r>
+      <w:proofErr w:type="spellEnd"/>
+      <w:r>
+        <w:t xml:space="preserve"> -</w:t>
+      </w:r>
+      <w:proofErr w:type="spellStart"/>
+      <w:r>
+        <w:t>vr</w:t>
+      </w:r>
+      <w:proofErr w:type="spellEnd"/>
+      <w:r>
+        <w:t xml:space="preserve"> dir2/dir</w:t>
+      </w:r>
+      <w:proofErr w:type="gramStart"/>
+      <w:r>
+        <w:t>3  .</w:t>
+      </w:r>
+      <w:proofErr w:type="gramEnd"/>
+      <w:r>
+        <w:t xml:space="preserve"> : Copia el directorio llamado dir3 al directorio actual</w:t>
+      </w:r>
+    </w:p>
+    <w:p>
+      <w:pPr>
+        <w:pStyle w:val="Prrafodelista"/>
+        <w:numPr>
+          <w:ilvl w:val="0"/>
+          <w:numId w:val="3"/>
+        </w:numPr>
+      </w:pPr>
+      <w:r>
+        <w:t>md5sum hello.txt</w:t>
+      </w:r>
+      <w:r>
+        <w:t>: Checa la integridad de un archivo</w:t>
+      </w:r>
+    </w:p>
+    <w:p>
+      <w:pPr>
+        <w:pStyle w:val="Prrafodelista"/>
+        <w:numPr>
+          <w:ilvl w:val="0"/>
+          <w:numId w:val="3"/>
+        </w:numPr>
+      </w:pPr>
+      <w:r>
+        <w:t>mv hello.txt dir2/dir3/dir4/hi.txt</w:t>
+      </w:r>
+      <w:r>
+        <w:t>: Comando para mover un archivo de un directorio a otro</w:t>
+      </w:r>
+      <w:r>
+        <w:t xml:space="preserve"> (y en este caso lo renombró como ´hi.txt´)</w:t>
+      </w:r>
+    </w:p>
+    <w:p>
+      <w:pPr>
+        <w:pStyle w:val="Prrafodelista"/>
+        <w:numPr>
+          <w:ilvl w:val="0"/>
+          <w:numId w:val="3"/>
+        </w:numPr>
+      </w:pPr>
+      <w:r>
+        <w:t>mv dir</w:t>
+      </w:r>
+      <w:proofErr w:type="gramStart"/>
+      <w:r>
+        <w:t>5  dir</w:t>
+      </w:r>
+      <w:proofErr w:type="gramEnd"/>
+      <w:r>
+        <w:t>50</w:t>
+      </w:r>
+      <w:r>
+        <w:t xml:space="preserve">: </w:t>
+      </w:r>
+      <w:proofErr w:type="spellStart"/>
+      <w:r>
+        <w:t>Reenombrar</w:t>
+      </w:r>
+      <w:proofErr w:type="spellEnd"/>
+      <w:r>
+        <w:t xml:space="preserve"> un directorio (de dir5 a dir50)</w:t>
+      </w:r>
+    </w:p>
+    <w:p>
+      <w:pPr>
+        <w:pStyle w:val="Prrafodelista"/>
+        <w:numPr>
+          <w:ilvl w:val="0"/>
+          <w:numId w:val="3"/>
+        </w:numPr>
+      </w:pPr>
+      <w:proofErr w:type="spellStart"/>
+      <w:proofErr w:type="gramStart"/>
+      <w:r>
+        <w:t>ln</w:t>
+      </w:r>
+      <w:proofErr w:type="spellEnd"/>
+      <w:r>
+        <w:t xml:space="preserve">  dir2/dir3/dir4/hi.txt</w:t>
+      </w:r>
+      <w:proofErr w:type="gramEnd"/>
+      <w:r>
+        <w:t xml:space="preserve"> </w:t>
+      </w:r>
+      <w:proofErr w:type="spellStart"/>
+      <w:r>
+        <w:t>hello</w:t>
+      </w:r>
+      <w:proofErr w:type="spellEnd"/>
+      <w:r>
+        <w:t>: Crea un link a un archivo</w:t>
+      </w:r>
+      <w:r>
+        <w:t xml:space="preserve"> (</w:t>
+      </w:r>
+      <w:proofErr w:type="spellStart"/>
+      <w:r>
+        <w:t>Hardlink</w:t>
+      </w:r>
+      <w:proofErr w:type="spellEnd"/>
+      <w:r>
+        <w:t>)</w:t>
+      </w:r>
+    </w:p>
+    <w:p>
+      <w:pPr>
+        <w:pStyle w:val="Prrafodelista"/>
+        <w:numPr>
+          <w:ilvl w:val="0"/>
+          <w:numId w:val="3"/>
+        </w:numPr>
+      </w:pPr>
+      <w:proofErr w:type="spellStart"/>
+      <w:r>
+        <w:lastRenderedPageBreak/>
+        <w:t>ln</w:t>
+      </w:r>
+      <w:proofErr w:type="spellEnd"/>
+      <w:r>
+        <w:t xml:space="preserve"> -</w:t>
+      </w:r>
+      <w:proofErr w:type="gramStart"/>
+      <w:r>
+        <w:t>s  dir2/dir3/dir4/hi.txt</w:t>
+      </w:r>
+      <w:proofErr w:type="gramEnd"/>
+      <w:r>
+        <w:t xml:space="preserve">  </w:t>
+      </w:r>
+      <w:proofErr w:type="spellStart"/>
+      <w:r>
+        <w:t>softlink</w:t>
+      </w:r>
+      <w:proofErr w:type="spellEnd"/>
+      <w:r>
+        <w:t xml:space="preserve">: Crea un link a un archivo (Pero será </w:t>
+      </w:r>
+      <w:proofErr w:type="spellStart"/>
+      <w:r>
+        <w:t>softlink</w:t>
+      </w:r>
+      <w:proofErr w:type="spellEnd"/>
+      <w:r>
+        <w:t>)</w:t>
+      </w:r>
+      <w:r>
+        <w:t xml:space="preserve"> </w:t>
+      </w:r>
+    </w:p>
+    <w:p>
+      <w:pPr>
+        <w:pStyle w:val="Prrafodelista"/>
+        <w:numPr>
+          <w:ilvl w:val="1"/>
+          <w:numId w:val="3"/>
+        </w:numPr>
+      </w:pPr>
+      <w:r>
+        <w:t>En Linux hay dos tipos de links o enlaces:</w:t>
+      </w:r>
+    </w:p>
+    <w:p>
+      <w:pPr>
+        <w:pStyle w:val="Prrafodelista"/>
+        <w:numPr>
+          <w:ilvl w:val="2"/>
+          <w:numId w:val="3"/>
+        </w:numPr>
+      </w:pPr>
+      <w:r>
+        <w:t>Enlaces duros (</w:t>
+      </w:r>
+      <w:proofErr w:type="spellStart"/>
+      <w:r>
+        <w:t>Hardlinks</w:t>
+      </w:r>
+      <w:proofErr w:type="spellEnd"/>
+      <w:r>
+        <w:t xml:space="preserve">): Solo se puede vincular archivos y son creados por default con el comando </w:t>
+      </w:r>
+      <w:proofErr w:type="spellStart"/>
+      <w:r>
+        <w:t>ln</w:t>
+      </w:r>
+      <w:proofErr w:type="spellEnd"/>
+      <w:r>
+        <w:t xml:space="preserve">. Si el archivo se elimina, el link seguirá siendo utilizable. Utilizan el mismo </w:t>
+      </w:r>
+      <w:proofErr w:type="spellStart"/>
+      <w:r>
+        <w:t>inodo</w:t>
+      </w:r>
+      <w:proofErr w:type="spellEnd"/>
+    </w:p>
+    <w:p>
+      <w:pPr>
+        <w:pStyle w:val="Prrafodelista"/>
+        <w:numPr>
+          <w:ilvl w:val="2"/>
+          <w:numId w:val="3"/>
+        </w:numPr>
+      </w:pPr>
+      <w:r>
+        <w:t>Enlaces simbólicos(</w:t>
+      </w:r>
+      <w:proofErr w:type="spellStart"/>
+      <w:r>
+        <w:t>Softlinks</w:t>
+      </w:r>
+      <w:proofErr w:type="spellEnd"/>
+      <w:r>
+        <w:t xml:space="preserve">): Pueden hacer referencia a directorios o archivos. Si se eliminan los archivos originales, quedarán como enlaces rotos. Tiene un </w:t>
+      </w:r>
+      <w:proofErr w:type="spellStart"/>
+      <w:r>
+        <w:t>inodo</w:t>
+      </w:r>
+      <w:proofErr w:type="spellEnd"/>
+      <w:r>
+        <w:t xml:space="preserve"> único.</w:t>
+      </w:r>
+    </w:p>
+    <w:p>
+      <w:pPr>
+        <w:pStyle w:val="Prrafodelista"/>
+        <w:numPr>
+          <w:ilvl w:val="0"/>
+          <w:numId w:val="3"/>
+        </w:numPr>
+      </w:pPr>
+      <w:proofErr w:type="spellStart"/>
+      <w:r>
+        <w:t>rm</w:t>
+      </w:r>
+      <w:proofErr w:type="spellEnd"/>
+      <w:r>
+        <w:t xml:space="preserve"> –i file2.txt: Eliminar un archivo</w:t>
+      </w:r>
+    </w:p>
+    <w:p>
+      <w:pPr>
+        <w:pStyle w:val="Prrafodelista"/>
+        <w:numPr>
+          <w:ilvl w:val="0"/>
+          <w:numId w:val="3"/>
+        </w:numPr>
+      </w:pPr>
+      <w:proofErr w:type="spellStart"/>
+      <w:r>
+        <w:t>rm</w:t>
+      </w:r>
+      <w:proofErr w:type="spellEnd"/>
+      <w:r>
+        <w:t xml:space="preserve"> -</w:t>
+      </w:r>
+      <w:proofErr w:type="spellStart"/>
+      <w:r>
+        <w:t>ri</w:t>
+      </w:r>
+      <w:proofErr w:type="spellEnd"/>
+      <w:r>
+        <w:t xml:space="preserve"> dir50/*</w:t>
+      </w:r>
+      <w:r>
+        <w:t xml:space="preserve">: Eliminar </w:t>
+      </w:r>
+      <w:proofErr w:type="spellStart"/>
+      <w:r>
+        <w:t>multiples</w:t>
+      </w:r>
+      <w:proofErr w:type="spellEnd"/>
+      <w:r>
+        <w:t xml:space="preserve"> archivos de un directorio</w:t>
+      </w:r>
+    </w:p>
+    <w:p>
+      <w:pPr>
+        <w:pStyle w:val="Prrafodelista"/>
+        <w:numPr>
+          <w:ilvl w:val="0"/>
+          <w:numId w:val="3"/>
+        </w:numPr>
+      </w:pPr>
+      <w:proofErr w:type="spellStart"/>
+      <w:r>
+        <w:t>rm</w:t>
+      </w:r>
+      <w:proofErr w:type="spellEnd"/>
+      <w:r>
+        <w:t xml:space="preserve"> -</w:t>
+      </w:r>
+      <w:proofErr w:type="spellStart"/>
+      <w:r>
+        <w:t>rf</w:t>
+      </w:r>
+      <w:proofErr w:type="spellEnd"/>
+      <w:r>
+        <w:t xml:space="preserve"> </w:t>
+      </w:r>
+      <w:proofErr w:type="spellStart"/>
+      <w:r>
+        <w:t>junk</w:t>
+      </w:r>
+      <w:proofErr w:type="spellEnd"/>
+      <w:r>
+        <w:t>/*</w:t>
+      </w:r>
+      <w:r>
+        <w:t>: Eliminar archivos sin confirmación</w:t>
+      </w:r>
+    </w:p>
+    <w:p>
+      <w:pPr>
+        <w:pStyle w:val="Prrafodelista"/>
+        <w:numPr>
+          <w:ilvl w:val="0"/>
+          <w:numId w:val="3"/>
+        </w:numPr>
+      </w:pPr>
+      <w:proofErr w:type="spellStart"/>
+      <w:proofErr w:type="gramStart"/>
+      <w:r>
+        <w:t>rmdir</w:t>
+      </w:r>
+      <w:proofErr w:type="spellEnd"/>
+      <w:r>
+        <w:t xml:space="preserve">  dir</w:t>
+      </w:r>
+      <w:proofErr w:type="gramEnd"/>
+      <w:r>
+        <w:t>50</w:t>
+      </w:r>
+      <w:r>
+        <w:t>: Eliminar un directorio vacío</w:t>
+      </w:r>
+    </w:p>
+    <w:p/>
+    <w:p>
+      <w:r>
+        <w:t>Lección 4</w:t>
+      </w:r>
+    </w:p>
+    <w:p>
+      <w:pPr>
+        <w:pStyle w:val="Prrafodelista"/>
+        <w:numPr>
+          <w:ilvl w:val="0"/>
+          <w:numId w:val="4"/>
+        </w:numPr>
+      </w:pPr>
+      <w:proofErr w:type="spellStart"/>
+      <w:r>
+        <w:t>ps</w:t>
+      </w:r>
+      <w:proofErr w:type="spellEnd"/>
+      <w:r>
+        <w:t>: Comando para mostrar información acerca de los procesos que se están ejecutando (</w:t>
+      </w:r>
+      <w:proofErr w:type="spellStart"/>
+      <w:r>
+        <w:t>Process</w:t>
+      </w:r>
+      <w:proofErr w:type="spellEnd"/>
+      <w:r>
+        <w:t xml:space="preserve"> status)</w:t>
+      </w:r>
+    </w:p>
+    <w:p>
+      <w:pPr>
+        <w:pStyle w:val="Prrafodelista"/>
+        <w:numPr>
+          <w:ilvl w:val="0"/>
+          <w:numId w:val="4"/>
+        </w:numPr>
+      </w:pPr>
+      <w:proofErr w:type="spellStart"/>
+      <w:r>
+        <w:t>kill</w:t>
+      </w:r>
+      <w:proofErr w:type="spellEnd"/>
+      <w:r>
+        <w:t xml:space="preserve"> 11811</w:t>
+      </w:r>
+      <w:r>
+        <w:t>(Id del proceso)</w:t>
+      </w:r>
+      <w:r>
+        <w:t>: Terminar un proceso que se está ejecutando</w:t>
+      </w:r>
+    </w:p>
+    <w:p>
+      <w:pPr>
+        <w:pStyle w:val="Prrafodelista"/>
+        <w:numPr>
+          <w:ilvl w:val="0"/>
+          <w:numId w:val="4"/>
+        </w:numPr>
+      </w:pPr>
+      <w:proofErr w:type="spellStart"/>
+      <w:r>
+        <w:t>kill</w:t>
+      </w:r>
+      <w:proofErr w:type="spellEnd"/>
+      <w:r>
+        <w:t xml:space="preserve"> -9 12345</w:t>
+      </w:r>
+      <w:r>
+        <w:t>(Id del proceso): Forzar la conclusión de un proceso</w:t>
+      </w:r>
+    </w:p>
+    <w:p>
+      <w:pPr>
+        <w:pStyle w:val="Prrafodelista"/>
+        <w:numPr>
+          <w:ilvl w:val="0"/>
+          <w:numId w:val="4"/>
+        </w:numPr>
+      </w:pPr>
+      <w:proofErr w:type="spellStart"/>
+      <w:r>
+        <w:t>killall</w:t>
+      </w:r>
+      <w:proofErr w:type="spellEnd"/>
+      <w:r>
+        <w:t xml:space="preserve"> </w:t>
+      </w:r>
+      <w:proofErr w:type="spellStart"/>
+      <w:r>
+        <w:t>sleep</w:t>
+      </w:r>
+      <w:proofErr w:type="spellEnd"/>
+      <w:r>
+        <w:t xml:space="preserve">: Termina </w:t>
+      </w:r>
+      <w:r>
+        <w:t>todos los procesos</w:t>
+      </w:r>
+      <w:r>
+        <w:t xml:space="preserve"> por el nombre</w:t>
+      </w:r>
+      <w:r>
+        <w:t xml:space="preserve"> del proceso</w:t>
+      </w:r>
+    </w:p>
+    <w:p>
+      <w:pPr>
+        <w:pStyle w:val="Prrafodelista"/>
+        <w:numPr>
+          <w:ilvl w:val="0"/>
+          <w:numId w:val="4"/>
+        </w:numPr>
+      </w:pPr>
+      <w:proofErr w:type="spellStart"/>
+      <w:r>
+        <w:t>killall</w:t>
+      </w:r>
+      <w:proofErr w:type="spellEnd"/>
+      <w:r>
+        <w:t xml:space="preserve"> -u </w:t>
+      </w:r>
+      <w:proofErr w:type="spellStart"/>
+      <w:proofErr w:type="gramStart"/>
+      <w:r>
+        <w:t>webminal</w:t>
+      </w:r>
+      <w:proofErr w:type="spellEnd"/>
+      <w:r>
+        <w:t>(</w:t>
+      </w:r>
+      <w:proofErr w:type="gramEnd"/>
+      <w:r>
+        <w:t>nombre de usuario): Elimina todos los procesos de un usuario</w:t>
+      </w:r>
+    </w:p>
+    <w:p>
+      <w:pPr>
+        <w:pStyle w:val="Prrafodelista"/>
+        <w:numPr>
+          <w:ilvl w:val="0"/>
+          <w:numId w:val="4"/>
+        </w:numPr>
+      </w:pPr>
+      <w:proofErr w:type="spellStart"/>
+      <w:r>
+        <w:t>pidof</w:t>
+      </w:r>
+      <w:proofErr w:type="spellEnd"/>
+      <w:r>
+        <w:t xml:space="preserve"> </w:t>
+      </w:r>
+      <w:proofErr w:type="spellStart"/>
+      <w:r>
+        <w:t>bash</w:t>
+      </w:r>
+      <w:proofErr w:type="spellEnd"/>
+      <w:r>
+        <w:t>: Regresa el PID (</w:t>
+      </w:r>
+      <w:proofErr w:type="spellStart"/>
+      <w:r>
+        <w:t>Process</w:t>
+      </w:r>
+      <w:proofErr w:type="spellEnd"/>
+      <w:r>
+        <w:t xml:space="preserve"> ID) de </w:t>
+      </w:r>
+      <w:proofErr w:type="spellStart"/>
+      <w:r>
+        <w:t>bash</w:t>
+      </w:r>
+      <w:proofErr w:type="spellEnd"/>
+      <w:r>
+        <w:t xml:space="preserve"> y de todos los procesos corriendo en el proceso</w:t>
+      </w:r>
+    </w:p>
+    <w:p>
+      <w:pPr>
+        <w:pStyle w:val="Prrafodelista"/>
+        <w:numPr>
+          <w:ilvl w:val="0"/>
+          <w:numId w:val="4"/>
+        </w:numPr>
+      </w:pPr>
+      <w:proofErr w:type="spellStart"/>
+      <w:r>
+        <w:t>pidof</w:t>
+      </w:r>
+      <w:proofErr w:type="spellEnd"/>
+      <w:r>
+        <w:t xml:space="preserve"> -s </w:t>
+      </w:r>
+      <w:proofErr w:type="spellStart"/>
+      <w:r>
+        <w:t>bash</w:t>
+      </w:r>
+      <w:proofErr w:type="spellEnd"/>
+      <w:r>
+        <w:t>: Regresa solo el PID del proceso seleccionado</w:t>
+      </w:r>
+    </w:p>
+    <w:p>
+      <w:pPr>
+        <w:pStyle w:val="Prrafodelista"/>
+        <w:numPr>
+          <w:ilvl w:val="0"/>
+          <w:numId w:val="4"/>
+        </w:numPr>
+      </w:pPr>
+      <w:proofErr w:type="spellStart"/>
+      <w:r>
+        <w:t>nice</w:t>
+      </w:r>
+      <w:proofErr w:type="spellEnd"/>
+      <w:r>
+        <w:t xml:space="preserve"> -n 19 </w:t>
+      </w:r>
+      <w:proofErr w:type="spellStart"/>
+      <w:r>
+        <w:t>sleep</w:t>
+      </w:r>
+      <w:proofErr w:type="spellEnd"/>
+      <w:r>
+        <w:t xml:space="preserve"> 30 &amp;</w:t>
+      </w:r>
+      <w:r>
+        <w:t xml:space="preserve">: El comando </w:t>
+      </w:r>
+      <w:proofErr w:type="spellStart"/>
+      <w:r>
+        <w:t>nice</w:t>
+      </w:r>
+      <w:proofErr w:type="spellEnd"/>
+      <w:r>
+        <w:t xml:space="preserve"> inicia un proceso con una prioridad que le queramos definir</w:t>
+      </w:r>
+    </w:p>
+    <w:p>
+      <w:pPr>
+        <w:pStyle w:val="Prrafodelista"/>
+        <w:numPr>
+          <w:ilvl w:val="1"/>
+          <w:numId w:val="4"/>
+        </w:numPr>
+      </w:pPr>
+      <w:r>
+        <w:t xml:space="preserve">El rango es de -20 a 19 (-20 es la prioridad más favorable, mientras que los procesos con la prioridad en el rango 19 </w:t>
+      </w:r>
+      <w:r>
+        <w:t>se ejecutarán solo cuando nada más en el sistema lo desee</w:t>
+      </w:r>
+      <w:r>
+        <w:t>)</w:t>
+      </w:r>
+    </w:p>
+    <w:p>
+      <w:pPr>
+        <w:pStyle w:val="Prrafodelista"/>
+        <w:numPr>
+          <w:ilvl w:val="1"/>
+          <w:numId w:val="4"/>
+        </w:numPr>
+      </w:pPr>
+      <w:r>
+        <w:t xml:space="preserve">Solo el usuario </w:t>
+      </w:r>
+      <w:proofErr w:type="spellStart"/>
+      <w:r>
+        <w:t>root</w:t>
+      </w:r>
+      <w:proofErr w:type="spellEnd"/>
+      <w:r>
+        <w:t xml:space="preserve"> puede afectar la prioridad de los procesos</w:t>
+      </w:r>
+    </w:p>
+    <w:p>
+      <w:pPr>
+        <w:pStyle w:val="Prrafodelista"/>
+        <w:numPr>
+          <w:ilvl w:val="1"/>
+          <w:numId w:val="4"/>
+        </w:numPr>
+      </w:pPr>
+      <w:r>
+        <w:t>Por defecto, a los procesos se les coloca un valor de 10</w:t>
+      </w:r>
+    </w:p>
+    <w:p>
+      <w:pPr>
+        <w:pStyle w:val="Prrafodelista"/>
+        <w:numPr>
+          <w:ilvl w:val="0"/>
+          <w:numId w:val="4"/>
+        </w:numPr>
+      </w:pPr>
+      <w:proofErr w:type="spellStart"/>
+      <w:r>
+        <w:t>renice</w:t>
+      </w:r>
+      <w:proofErr w:type="spellEnd"/>
+      <w:r>
+        <w:t xml:space="preserve"> -n 19</w:t>
+      </w:r>
+      <w:r>
+        <w:t>(prioridad nueva)</w:t>
+      </w:r>
+      <w:r>
+        <w:t xml:space="preserve"> 12345</w:t>
+      </w:r>
+      <w:r>
+        <w:t>(Id del proceso): Colocar una nueva prioridad a un proceso</w:t>
+      </w:r>
+    </w:p>
+    <w:p>
+      <w:pPr>
+        <w:pStyle w:val="Prrafodelista"/>
+        <w:numPr>
+          <w:ilvl w:val="0"/>
+          <w:numId w:val="4"/>
+        </w:numPr>
+      </w:pPr>
+      <w:proofErr w:type="spellStart"/>
+      <w:r>
+        <w:t>renice</w:t>
+      </w:r>
+      <w:proofErr w:type="spellEnd"/>
+      <w:r>
+        <w:t xml:space="preserve"> +1 -u </w:t>
+      </w:r>
+      <w:proofErr w:type="spellStart"/>
+      <w:r>
+        <w:t>webminal</w:t>
+      </w:r>
+      <w:proofErr w:type="spellEnd"/>
+      <w:r>
+        <w:t>(</w:t>
+      </w:r>
+      <w:proofErr w:type="spellStart"/>
+      <w:r>
+        <w:t>nombre_usuario</w:t>
+      </w:r>
+      <w:proofErr w:type="spellEnd"/>
+      <w:r>
+        <w:t>): Aumentar la prioridad a todos los procesos de un usuario</w:t>
+      </w:r>
+    </w:p>
+    <w:p>
+      <w:pPr>
+        <w:pStyle w:val="Prrafodelista"/>
+        <w:numPr>
+          <w:ilvl w:val="0"/>
+          <w:numId w:val="4"/>
+        </w:numPr>
+      </w:pPr>
+      <w:r>
+        <w:t>top: Comando que muestra</w:t>
+      </w:r>
+      <w:r>
+        <w:t xml:space="preserve"> una</w:t>
+      </w:r>
+      <w:r>
+        <w:t xml:space="preserve"> </w:t>
+      </w:r>
+      <w:r>
+        <w:t xml:space="preserve">vista dinámica en tiempo </w:t>
+      </w:r>
+      <w:r>
+        <w:t>real de un sistema en ejecución (Los procesos corriendo en Linux)</w:t>
+      </w:r>
+    </w:p>
+    <w:p>
+      <w:pPr>
+        <w:pStyle w:val="Prrafodelista"/>
+        <w:numPr>
+          <w:ilvl w:val="1"/>
+          <w:numId w:val="4"/>
+        </w:numPr>
+      </w:pPr>
+      <w:r>
+        <w:t>Para salir de la pantalla de la vista debemos teclear “q”</w:t>
+      </w:r>
+    </w:p>
+    <w:p>
+      <w:pPr>
+        <w:pStyle w:val="Prrafodelista"/>
+        <w:numPr>
+          <w:ilvl w:val="0"/>
+          <w:numId w:val="4"/>
+        </w:numPr>
+      </w:pPr>
+      <w:proofErr w:type="spellStart"/>
+      <w:r>
+        <w:t>pstree</w:t>
+      </w:r>
+      <w:proofErr w:type="spellEnd"/>
+      <w:r>
+        <w:t>: Comando para mostrar los procesos en Linux como un árbol</w:t>
+      </w:r>
+    </w:p>
+    <w:p>
+      <w:pPr>
+        <w:pStyle w:val="Prrafodelista"/>
+        <w:numPr>
+          <w:ilvl w:val="0"/>
+          <w:numId w:val="4"/>
+        </w:numPr>
+      </w:pPr>
+      <w:proofErr w:type="spellStart"/>
+      <w:r>
+        <w:t>pstree</w:t>
+      </w:r>
+      <w:proofErr w:type="spellEnd"/>
+      <w:r>
+        <w:t xml:space="preserve"> -</w:t>
+      </w:r>
+      <w:r>
+        <w:t>p</w:t>
+      </w:r>
+      <w:r>
+        <w:t>: Árbol de procesos con el PID</w:t>
+      </w:r>
+    </w:p>
+    <w:p>
+      <w:pPr>
+        <w:pStyle w:val="Prrafodelista"/>
+        <w:numPr>
+          <w:ilvl w:val="0"/>
+          <w:numId w:val="4"/>
+        </w:numPr>
+      </w:pPr>
+      <w:r>
+        <w:t xml:space="preserve">time </w:t>
+      </w:r>
+      <w:proofErr w:type="spellStart"/>
+      <w:r>
+        <w:t>ls</w:t>
+      </w:r>
+      <w:proofErr w:type="spellEnd"/>
+      <w:r>
+        <w:t xml:space="preserve"> -</w:t>
+      </w:r>
+      <w:r>
+        <w:t>l</w:t>
+      </w:r>
+      <w:r>
+        <w:t>: Sirve para conocer el tiempo que tardará un comando en ejecutarse</w:t>
       </w:r>
       <w:bookmarkStart w:id="0" w:name="_GoBack"/>
       <w:bookmarkEnd w:id="0"/>
+    </w:p>
+    <w:p>
+      <w:pPr>
+        <w:pStyle w:val="Prrafodelista"/>
+        <w:ind w:left="1440"/>
+      </w:pPr>
     </w:p>
     <w:sectPr>
       <w:pgSz w:w="12240" w:h="15840"/>
@@ -601,7 +1468,7 @@
         <w:rFonts w:ascii="Symbol" w:hAnsi="Symbol" w:hint="default"/>
       </w:rPr>
     </w:lvl>
-    <w:lvl w:ilvl="1" w:tplc="080A0003" w:tentative="1">
+    <w:lvl w:ilvl="1" w:tplc="080A0003">
       <w:start w:val="1"/>
       <w:numFmt w:val="bullet"/>
       <w:lvlText w:val="o"/>
@@ -613,7 +1480,7 @@
         <w:rFonts w:ascii="Courier New" w:hAnsi="Courier New" w:cs="Courier New" w:hint="default"/>
       </w:rPr>
     </w:lvl>
-    <w:lvl w:ilvl="2" w:tplc="080A0005" w:tentative="1">
+    <w:lvl w:ilvl="2" w:tplc="080A0005">
       <w:start w:val="1"/>
       <w:numFmt w:val="bullet"/>
       <w:lvlText w:val=""/>
@@ -699,6 +1566,119 @@
     </w:lvl>
   </w:abstractNum>
   <w:abstractNum w:abstractNumId="2" w15:restartNumberingAfterBreak="0">
+    <w:nsid w:val="60060618"/>
+    <w:multiLevelType w:val="hybridMultilevel"/>
+    <w:tmpl w:val="E8D6E0DA"/>
+    <w:lvl w:ilvl="0" w:tplc="080A0001">
+      <w:start w:val="1"/>
+      <w:numFmt w:val="bullet"/>
+      <w:lvlText w:val=""/>
+      <w:lvlJc w:val="left"/>
+      <w:pPr>
+        <w:ind w:left="720" w:hanging="360"/>
+      </w:pPr>
+      <w:rPr>
+        <w:rFonts w:ascii="Symbol" w:hAnsi="Symbol" w:hint="default"/>
+      </w:rPr>
+    </w:lvl>
+    <w:lvl w:ilvl="1" w:tplc="080A0003">
+      <w:start w:val="1"/>
+      <w:numFmt w:val="bullet"/>
+      <w:lvlText w:val="o"/>
+      <w:lvlJc w:val="left"/>
+      <w:pPr>
+        <w:ind w:left="1440" w:hanging="360"/>
+      </w:pPr>
+      <w:rPr>
+        <w:rFonts w:ascii="Courier New" w:hAnsi="Courier New" w:cs="Courier New" w:hint="default"/>
+      </w:rPr>
+    </w:lvl>
+    <w:lvl w:ilvl="2" w:tplc="080A0005" w:tentative="1">
+      <w:start w:val="1"/>
+      <w:numFmt w:val="bullet"/>
+      <w:lvlText w:val=""/>
+      <w:lvlJc w:val="left"/>
+      <w:pPr>
+        <w:ind w:left="2160" w:hanging="360"/>
+      </w:pPr>
+      <w:rPr>
+        <w:rFonts w:ascii="Wingdings" w:hAnsi="Wingdings" w:hint="default"/>
+      </w:rPr>
+    </w:lvl>
+    <w:lvl w:ilvl="3" w:tplc="080A0001" w:tentative="1">
+      <w:start w:val="1"/>
+      <w:numFmt w:val="bullet"/>
+      <w:lvlText w:val=""/>
+      <w:lvlJc w:val="left"/>
+      <w:pPr>
+        <w:ind w:left="2880" w:hanging="360"/>
+      </w:pPr>
+      <w:rPr>
+        <w:rFonts w:ascii="Symbol" w:hAnsi="Symbol" w:hint="default"/>
+      </w:rPr>
+    </w:lvl>
+    <w:lvl w:ilvl="4" w:tplc="080A0003" w:tentative="1">
+      <w:start w:val="1"/>
+      <w:numFmt w:val="bullet"/>
+      <w:lvlText w:val="o"/>
+      <w:lvlJc w:val="left"/>
+      <w:pPr>
+        <w:ind w:left="3600" w:hanging="360"/>
+      </w:pPr>
+      <w:rPr>
+        <w:rFonts w:ascii="Courier New" w:hAnsi="Courier New" w:cs="Courier New" w:hint="default"/>
+      </w:rPr>
+    </w:lvl>
+    <w:lvl w:ilvl="5" w:tplc="080A0005" w:tentative="1">
+      <w:start w:val="1"/>
+      <w:numFmt w:val="bullet"/>
+      <w:lvlText w:val=""/>
+      <w:lvlJc w:val="left"/>
+      <w:pPr>
+        <w:ind w:left="4320" w:hanging="360"/>
+      </w:pPr>
+      <w:rPr>
+        <w:rFonts w:ascii="Wingdings" w:hAnsi="Wingdings" w:hint="default"/>
+      </w:rPr>
+    </w:lvl>
+    <w:lvl w:ilvl="6" w:tplc="080A0001" w:tentative="1">
+      <w:start w:val="1"/>
+      <w:numFmt w:val="bullet"/>
+      <w:lvlText w:val=""/>
+      <w:lvlJc w:val="left"/>
+      <w:pPr>
+        <w:ind w:left="5040" w:hanging="360"/>
+      </w:pPr>
+      <w:rPr>
+        <w:rFonts w:ascii="Symbol" w:hAnsi="Symbol" w:hint="default"/>
+      </w:rPr>
+    </w:lvl>
+    <w:lvl w:ilvl="7" w:tplc="080A0003" w:tentative="1">
+      <w:start w:val="1"/>
+      <w:numFmt w:val="bullet"/>
+      <w:lvlText w:val="o"/>
+      <w:lvlJc w:val="left"/>
+      <w:pPr>
+        <w:ind w:left="5760" w:hanging="360"/>
+      </w:pPr>
+      <w:rPr>
+        <w:rFonts w:ascii="Courier New" w:hAnsi="Courier New" w:cs="Courier New" w:hint="default"/>
+      </w:rPr>
+    </w:lvl>
+    <w:lvl w:ilvl="8" w:tplc="080A0005" w:tentative="1">
+      <w:start w:val="1"/>
+      <w:numFmt w:val="bullet"/>
+      <w:lvlText w:val=""/>
+      <w:lvlJc w:val="left"/>
+      <w:pPr>
+        <w:ind w:left="6480" w:hanging="360"/>
+      </w:pPr>
+      <w:rPr>
+        <w:rFonts w:ascii="Wingdings" w:hAnsi="Wingdings" w:hint="default"/>
+      </w:rPr>
+    </w:lvl>
+  </w:abstractNum>
+  <w:abstractNum w:abstractNumId="3" w15:restartNumberingAfterBreak="0">
     <w:nsid w:val="68CB7002"/>
     <w:multiLevelType w:val="hybridMultilevel"/>
     <w:tmpl w:val="7556C126"/>
@@ -815,10 +1795,13 @@
     <w:abstractNumId w:val="0"/>
   </w:num>
   <w:num w:numId="2">
-    <w:abstractNumId w:val="2"/>
+    <w:abstractNumId w:val="3"/>
   </w:num>
   <w:num w:numId="3">
     <w:abstractNumId w:val="1"/>
+  </w:num>
+  <w:num w:numId="4">
+    <w:abstractNumId w:val="2"/>
   </w:num>
 </w:numbering>
 </file>
@@ -1607,7 +2590,7 @@
 </file>
 
 <file path=customXml/itemProps1.xml><?xml version="1.0" encoding="utf-8"?>
-<ds:datastoreItem xmlns:ds="http://schemas.openxmlformats.org/officeDocument/2006/customXml" ds:itemID="{DE5E1AC6-C292-4006-A977-7AD9D0FC41BC}">
+<ds:datastoreItem xmlns:ds="http://schemas.openxmlformats.org/officeDocument/2006/customXml" ds:itemID="{90469AA1-AFFB-404F-A9BA-A38B693A5C46}">
   <ds:schemaRefs>
     <ds:schemaRef ds:uri="http://schemas.openxmlformats.org/officeDocument/2006/bibliography"/>
   </ds:schemaRefs>

</xml_diff>